<commit_message>
final - 13/06/2019 - Entrevista
</commit_message>
<xml_diff>
--- a/Relatorio_engSoftV1.pdf.docx
+++ b/Relatorio_engSoftV1.pdf.docx
@@ -7323,7 +7323,7 @@
           <w:noProof/>
         </w:rPr>
         <w:drawing>
-          <wp:anchor distT="0" distB="0" distL="114300" distR="114300" simplePos="0" relativeHeight="251670528" behindDoc="0" locked="0" layoutInCell="1" allowOverlap="1" wp14:anchorId="6138F60D" wp14:editId="60E8363A">
+          <wp:anchor distT="0" distB="0" distL="114300" distR="114300" simplePos="0" relativeHeight="251671040" behindDoc="0" locked="0" layoutInCell="1" allowOverlap="1" wp14:anchorId="6138F60D" wp14:editId="60E8363A">
             <wp:simplePos x="0" y="0"/>
             <wp:positionH relativeFrom="column">
               <wp:posOffset>109855</wp:posOffset>
@@ -7386,7 +7386,7 @@
         <mc:AlternateContent>
           <mc:Choice Requires="wps">
             <w:drawing>
-              <wp:anchor distT="0" distB="0" distL="114300" distR="114300" simplePos="0" relativeHeight="251687936" behindDoc="0" locked="0" layoutInCell="1" allowOverlap="1" wp14:anchorId="6D8612BF" wp14:editId="4AFEE510">
+              <wp:anchor distT="0" distB="0" distL="114300" distR="114300" simplePos="0" relativeHeight="251689472" behindDoc="0" locked="0" layoutInCell="1" allowOverlap="1" wp14:anchorId="6D8612BF" wp14:editId="4AFEE510">
                 <wp:simplePos x="0" y="0"/>
                 <wp:positionH relativeFrom="column">
                   <wp:posOffset>73660</wp:posOffset>
@@ -7486,7 +7486,7 @@
                 <v:stroke joinstyle="miter"/>
                 <v:path gradientshapeok="t" o:connecttype="rect"/>
               </v:shapetype>
-              <v:shape id="Caixa de texto 6" o:spid="_x0000_s1026" type="#_x0000_t202" style="position:absolute;left:0;text-align:left;margin-left:5.8pt;margin-top:483.2pt;width:412.7pt;height:.05pt;z-index:251687936;visibility:visible;mso-wrap-style:square;mso-wrap-distance-left:9pt;mso-wrap-distance-top:0;mso-wrap-distance-right:9pt;mso-wrap-distance-bottom:0;mso-position-horizontal:absolute;mso-position-horizontal-relative:text;mso-position-vertical:absolute;mso-position-vertical-relative:text;v-text-anchor:top" o:gfxdata="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" stroked="f">
+              <v:shape id="Caixa de texto 6" o:spid="_x0000_s1026" type="#_x0000_t202" style="position:absolute;left:0;text-align:left;margin-left:5.8pt;margin-top:483.2pt;width:412.7pt;height:.05pt;z-index:251689472;visibility:visible;mso-wrap-style:square;mso-wrap-distance-left:9pt;mso-wrap-distance-top:0;mso-wrap-distance-right:9pt;mso-wrap-distance-bottom:0;mso-position-horizontal:absolute;mso-position-horizontal-relative:text;mso-position-vertical:absolute;mso-position-vertical-relative:text;v-text-anchor:top" o:gfxdata="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" stroked="f">
                 <v:textbox style="mso-fit-shape-to-text:t" inset="0,0,0,0">
                   <w:txbxContent>
                     <w:p>
@@ -9309,7 +9309,7 @@
         <mc:AlternateContent>
           <mc:Choice Requires="wps">
             <w:drawing>
-              <wp:anchor distT="0" distB="0" distL="114300" distR="114300" simplePos="0" relativeHeight="251613184" behindDoc="0" locked="0" layoutInCell="1" allowOverlap="1" wp14:anchorId="3A829387" wp14:editId="48134960">
+              <wp:anchor distT="0" distB="0" distL="114300" distR="114300" simplePos="0" relativeHeight="251610624" behindDoc="0" locked="0" layoutInCell="1" allowOverlap="1" wp14:anchorId="3A829387" wp14:editId="48134960">
                 <wp:simplePos x="0" y="0"/>
                 <wp:positionH relativeFrom="column">
                   <wp:posOffset>-203200</wp:posOffset>
@@ -9438,7 +9438,7 @@
           </mc:Choice>
           <mc:Fallback>
             <w:pict>
-              <v:shape w14:anchorId="3A829387" id="Caixa de texto 14" o:spid="_x0000_s1027" type="#_x0000_t202" style="position:absolute;left:0;text-align:left;margin-left:-16pt;margin-top:26.6pt;width:457.25pt;height:.05pt;z-index:251613184;visibility:visible;mso-wrap-style:square;mso-wrap-distance-left:9pt;mso-wrap-distance-top:0;mso-wrap-distance-right:9pt;mso-wrap-distance-bottom:0;mso-position-horizontal:absolute;mso-position-horizontal-relative:text;mso-position-vertical:absolute;mso-position-vertical-relative:text;v-text-anchor:top" o:gfxdata="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" stroked="f">
+              <v:shape w14:anchorId="3A829387" id="Caixa de texto 14" o:spid="_x0000_s1027" type="#_x0000_t202" style="position:absolute;left:0;text-align:left;margin-left:-16pt;margin-top:26.6pt;width:457.25pt;height:.05pt;z-index:251610624;visibility:visible;mso-wrap-style:square;mso-wrap-distance-left:9pt;mso-wrap-distance-top:0;mso-wrap-distance-right:9pt;mso-wrap-distance-bottom:0;mso-position-horizontal:absolute;mso-position-horizontal-relative:text;mso-position-vertical:absolute;mso-position-vertical-relative:text;v-text-anchor:top" o:gfxdata="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" stroked="f">
                 <v:textbox style="mso-fit-shape-to-text:t" inset="0,0,0,0">
                   <w:txbxContent>
                     <w:p>
@@ -9760,7 +9760,7 @@
         <mc:AlternateContent>
           <mc:Choice Requires="wps">
             <w:drawing>
-              <wp:anchor distT="0" distB="0" distL="114300" distR="114300" simplePos="0" relativeHeight="251633664" behindDoc="1" locked="0" layoutInCell="1" allowOverlap="1" wp14:anchorId="3CE307E6" wp14:editId="500968D0">
+              <wp:anchor distT="0" distB="0" distL="114300" distR="114300" simplePos="0" relativeHeight="251632128" behindDoc="1" locked="0" layoutInCell="1" allowOverlap="1" wp14:anchorId="3CE307E6" wp14:editId="500968D0">
                 <wp:simplePos x="0" y="0"/>
                 <wp:positionH relativeFrom="column">
                   <wp:posOffset>-109537</wp:posOffset>
@@ -9878,7 +9878,7 @@
           </mc:Choice>
           <mc:Fallback>
             <w:pict>
-              <v:shape w14:anchorId="3CE307E6" id="Caixa de texto 23" o:spid="_x0000_s1028" type="#_x0000_t202" style="position:absolute;left:0;text-align:left;margin-left:-8.6pt;margin-top:214.25pt;width:425.2pt;height:36pt;z-index:-251682816;visibility:visible;mso-wrap-style:square;mso-wrap-distance-left:9pt;mso-wrap-distance-top:0;mso-wrap-distance-right:9pt;mso-wrap-distance-bottom:0;mso-position-horizontal:absolute;mso-position-horizontal-relative:text;mso-position-vertical:absolute;mso-position-vertical-relative:text;v-text-anchor:top" o:gfxdata="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" stroked="f">
+              <v:shape w14:anchorId="3CE307E6" id="Caixa de texto 23" o:spid="_x0000_s1028" type="#_x0000_t202" style="position:absolute;left:0;text-align:left;margin-left:-8.6pt;margin-top:214.25pt;width:425.2pt;height:36pt;z-index:-251684352;visibility:visible;mso-wrap-style:square;mso-wrap-distance-left:9pt;mso-wrap-distance-top:0;mso-wrap-distance-right:9pt;mso-wrap-distance-bottom:0;mso-position-horizontal:absolute;mso-position-horizontal-relative:text;mso-position-vertical:absolute;mso-position-vertical-relative:text;v-text-anchor:top" o:gfxdata="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" stroked="f">
                 <v:textbox inset="0,0,0,0">
                   <w:txbxContent>
                     <w:p>
@@ -10128,7 +10128,7 @@
           <w:noProof/>
         </w:rPr>
         <w:drawing>
-          <wp:anchor distT="0" distB="0" distL="114300" distR="114300" simplePos="0" relativeHeight="251708416" behindDoc="1" locked="0" layoutInCell="1" allowOverlap="1" wp14:anchorId="3022FBD3" wp14:editId="1039A8AD">
+          <wp:anchor distT="0" distB="0" distL="114300" distR="114300" simplePos="0" relativeHeight="251710976" behindDoc="1" locked="0" layoutInCell="1" allowOverlap="1" wp14:anchorId="3022FBD3" wp14:editId="1039A8AD">
             <wp:simplePos x="0" y="0"/>
             <wp:positionH relativeFrom="column">
               <wp:posOffset>-46990</wp:posOffset>
@@ -10455,7 +10455,7 @@
         <mc:AlternateContent>
           <mc:Choice Requires="wps">
             <w:drawing>
-              <wp:anchor distT="0" distB="0" distL="114300" distR="114300" simplePos="0" relativeHeight="251653120" behindDoc="1" locked="0" layoutInCell="1" allowOverlap="1" wp14:anchorId="55589D2E" wp14:editId="029421E5">
+              <wp:anchor distT="0" distB="0" distL="114300" distR="114300" simplePos="0" relativeHeight="251652608" behindDoc="1" locked="0" layoutInCell="1" allowOverlap="1" wp14:anchorId="55589D2E" wp14:editId="029421E5">
                 <wp:simplePos x="0" y="0"/>
                 <wp:positionH relativeFrom="column">
                   <wp:posOffset>-790575</wp:posOffset>
@@ -10587,7 +10587,7 @@
           </mc:Choice>
           <mc:Fallback>
             <w:pict>
-              <v:shape w14:anchorId="55589D2E" id="Caixa de texto 28" o:spid="_x0000_s1029" type="#_x0000_t202" style="position:absolute;left:0;text-align:left;margin-left:-62.25pt;margin-top:177.7pt;width:548.95pt;height:.05pt;z-index:-251663360;visibility:visible;mso-wrap-style:square;mso-wrap-distance-left:9pt;mso-wrap-distance-top:0;mso-wrap-distance-right:9pt;mso-wrap-distance-bottom:0;mso-position-horizontal:absolute;mso-position-horizontal-relative:text;mso-position-vertical:absolute;mso-position-vertical-relative:text;v-text-anchor:top" o:gfxdata="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" stroked="f">
+              <v:shape w14:anchorId="55589D2E" id="Caixa de texto 28" o:spid="_x0000_s1029" type="#_x0000_t202" style="position:absolute;left:0;text-align:left;margin-left:-62.25pt;margin-top:177.7pt;width:548.95pt;height:.05pt;z-index:-251663872;visibility:visible;mso-wrap-style:square;mso-wrap-distance-left:9pt;mso-wrap-distance-top:0;mso-wrap-distance-right:9pt;mso-wrap-distance-bottom:0;mso-position-horizontal:absolute;mso-position-horizontal-relative:text;mso-position-vertical:absolute;mso-position-vertical-relative:text;v-text-anchor:top" o:gfxdata="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" stroked="f">
                 <v:textbox style="mso-fit-shape-to-text:t" inset="0,0,0,0">
                   <w:txbxContent>
                     <w:p>
@@ -12270,7 +12270,7 @@
           <w:shd w:val="clear" w:color="auto" w:fill="FFFFFF"/>
         </w:rPr>
         <w:drawing>
-          <wp:anchor distT="0" distB="0" distL="114300" distR="114300" simplePos="0" relativeHeight="251720704" behindDoc="0" locked="0" layoutInCell="1" allowOverlap="1" wp14:anchorId="6669F59F" wp14:editId="407241A2">
+          <wp:anchor distT="0" distB="0" distL="114300" distR="114300" simplePos="0" relativeHeight="251724288" behindDoc="0" locked="0" layoutInCell="1" allowOverlap="1" wp14:anchorId="6669F59F" wp14:editId="407241A2">
             <wp:simplePos x="0" y="0"/>
             <wp:positionH relativeFrom="column">
               <wp:posOffset>-523875</wp:posOffset>
@@ -20227,7 +20227,7 @@
 </file>
 
 <file path=customXml/itemProps1.xml><?xml version="1.0" encoding="utf-8"?>
-<ds:datastoreItem xmlns:ds="http://schemas.openxmlformats.org/officeDocument/2006/customXml" ds:itemID="{405FAB31-D5B7-43EE-B830-0ED783760AD1}">
+<ds:datastoreItem xmlns:ds="http://schemas.openxmlformats.org/officeDocument/2006/customXml" ds:itemID="{622CF111-0FD2-457C-920B-F5ED28674172}">
   <ds:schemaRefs>
     <ds:schemaRef ds:uri="http://schemas.openxmlformats.org/officeDocument/2006/bibliography"/>
   </ds:schemaRefs>

</xml_diff>